<commit_message>
Diagramas de Atividades Concluidos
</commit_message>
<xml_diff>
--- a/Especificação dos Casos de Uso.docx
+++ b/Especificação dos Casos de Uso.docx
@@ -889,7 +889,25 @@
                 <w:sz w:val="19"/>
                 <w:szCs w:val="19"/>
               </w:rPr>
-              <w:t>2.1.1. O sistema executa a solicitaçã o do caso de uso "Consultar Bandeira do Cartão".</w:t>
+              <w:t xml:space="preserve">2.1.1. O sistema executa a </w:t>
+            </w:r>
+            <w:proofErr w:type="spellStart"/>
+            <w:r>
+              <w:rPr>
+                <w:rFonts w:ascii="Helvetica" w:hAnsi="Helvetica" w:cs="Helvetica"/>
+                <w:sz w:val="19"/>
+                <w:szCs w:val="19"/>
+              </w:rPr>
+              <w:t>solicitaçã</w:t>
+            </w:r>
+            <w:proofErr w:type="spellEnd"/>
+            <w:r>
+              <w:rPr>
+                <w:rFonts w:ascii="Helvetica" w:hAnsi="Helvetica" w:cs="Helvetica"/>
+                <w:sz w:val="19"/>
+                <w:szCs w:val="19"/>
+              </w:rPr>
+              <w:t xml:space="preserve"> o do caso de uso "Consultar Bandeira do Cartão".</w:t>
             </w:r>
           </w:p>
           <w:p>
@@ -3309,6 +3327,7 @@
               </w:rPr>
               <w:t>Atores:</w:t>
             </w:r>
+            <w:proofErr w:type="spellStart"/>
             <w:r>
               <w:rPr>
                 <w:rFonts w:ascii="Helvetica" w:hAnsi="Helvetica" w:cs="Helvetica"/>
@@ -3317,6 +3336,7 @@
               </w:rPr>
               <w:t>SeguroGarantido</w:t>
             </w:r>
+            <w:proofErr w:type="spellEnd"/>
           </w:p>
           <w:p>
             <w:pPr>
@@ -3370,8 +3390,18 @@
                 <w:sz w:val="19"/>
                 <w:szCs w:val="19"/>
               </w:rPr>
-              <w:t>Sistema deseja consultar cadastro do cliente no SeguroGarantido</w:t>
-            </w:r>
+              <w:t xml:space="preserve">Sistema deseja consultar cadastro do cliente no </w:t>
+            </w:r>
+            <w:proofErr w:type="spellStart"/>
+            <w:r>
+              <w:rPr>
+                <w:rFonts w:ascii="Helvetica" w:hAnsi="Helvetica" w:cs="Helvetica"/>
+                <w:sz w:val="19"/>
+                <w:szCs w:val="19"/>
+              </w:rPr>
+              <w:t>SeguroGarantido</w:t>
+            </w:r>
+            <w:proofErr w:type="spellEnd"/>
           </w:p>
           <w:p>
             <w:pPr>
@@ -3511,8 +3541,18 @@
                 <w:sz w:val="19"/>
                 <w:szCs w:val="19"/>
               </w:rPr>
-              <w:t>Sistema deseja consultar o cadastro do cliente no SeguroGarantido</w:t>
-            </w:r>
+              <w:t xml:space="preserve">Sistema deseja consultar o cadastro do cliente no </w:t>
+            </w:r>
+            <w:proofErr w:type="spellStart"/>
+            <w:r>
+              <w:rPr>
+                <w:rFonts w:ascii="Helvetica" w:hAnsi="Helvetica" w:cs="Helvetica"/>
+                <w:sz w:val="19"/>
+                <w:szCs w:val="19"/>
+              </w:rPr>
+              <w:t>SeguroGarantido</w:t>
+            </w:r>
+            <w:proofErr w:type="spellEnd"/>
           </w:p>
         </w:tc>
       </w:tr>
@@ -3540,13 +3580,23 @@
               </w:rPr>
               <w:t>2.</w:t>
             </w:r>
-            <w:r>
-              <w:rPr>
-                <w:rFonts w:ascii="Helvetica" w:hAnsi="Helvetica" w:cs="Helvetica"/>
-                <w:sz w:val="19"/>
-                <w:szCs w:val="19"/>
-              </w:rPr>
-              <w:t>SeguroGarantido retorna verdadeiro ou falso.</w:t>
+            <w:proofErr w:type="spellStart"/>
+            <w:r>
+              <w:rPr>
+                <w:rFonts w:ascii="Helvetica" w:hAnsi="Helvetica" w:cs="Helvetica"/>
+                <w:sz w:val="19"/>
+                <w:szCs w:val="19"/>
+              </w:rPr>
+              <w:t>SeguroGarantido</w:t>
+            </w:r>
+            <w:proofErr w:type="spellEnd"/>
+            <w:r>
+              <w:rPr>
+                <w:rFonts w:ascii="Helvetica" w:hAnsi="Helvetica" w:cs="Helvetica"/>
+                <w:sz w:val="19"/>
+                <w:szCs w:val="19"/>
+              </w:rPr>
+              <w:t xml:space="preserve"> retorna verdadeiro ou falso.</w:t>
             </w:r>
           </w:p>
         </w:tc>
@@ -4055,6 +4105,34 @@
                 <w:szCs w:val="19"/>
               </w:rPr>
             </w:pPr>
+            <w:r>
+              <w:rPr>
+                <w:rFonts w:ascii="Helvetica" w:hAnsi="Helvetica" w:cs="Helvetica"/>
+                <w:sz w:val="19"/>
+                <w:szCs w:val="19"/>
+              </w:rPr>
+              <w:t>2.1 Dados incorretos</w:t>
+            </w:r>
+          </w:p>
+          <w:p>
+            <w:pPr>
+              <w:autoSpaceDE w:val="0"/>
+              <w:autoSpaceDN w:val="0"/>
+              <w:adjustRightInd w:val="0"/>
+              <w:rPr>
+                <w:rFonts w:ascii="Helvetica" w:hAnsi="Helvetica" w:cs="Helvetica"/>
+                <w:sz w:val="19"/>
+                <w:szCs w:val="19"/>
+              </w:rPr>
+            </w:pPr>
+            <w:r>
+              <w:rPr>
+                <w:rFonts w:ascii="Helvetica" w:hAnsi="Helvetica" w:cs="Helvetica"/>
+                <w:sz w:val="19"/>
+                <w:szCs w:val="19"/>
+              </w:rPr>
+              <w:t>2.1.1 Sistema informa os dados incorretos e volta para o passo 2</w:t>
+            </w:r>
           </w:p>
         </w:tc>
       </w:tr>
@@ -4148,6 +4226,7 @@
               </w:rPr>
               <w:t xml:space="preserve"> </w:t>
             </w:r>
+            <w:proofErr w:type="spellStart"/>
             <w:r>
               <w:rPr>
                 <w:rFonts w:ascii="Helvetica" w:hAnsi="Helvetica" w:cs="Helvetica"/>
@@ -4156,6 +4235,7 @@
               </w:rPr>
               <w:t>PagueBem</w:t>
             </w:r>
+            <w:proofErr w:type="spellEnd"/>
           </w:p>
           <w:p>
             <w:pPr>
@@ -4256,7 +4336,25 @@
                 <w:sz w:val="19"/>
                 <w:szCs w:val="19"/>
               </w:rPr>
-              <w:t xml:space="preserve"> PagueBem retorna verdadeiro ou falso</w:t>
+              <w:t xml:space="preserve"> </w:t>
+            </w:r>
+            <w:proofErr w:type="spellStart"/>
+            <w:r>
+              <w:rPr>
+                <w:rFonts w:ascii="Helvetica" w:hAnsi="Helvetica" w:cs="Helvetica"/>
+                <w:sz w:val="19"/>
+                <w:szCs w:val="19"/>
+              </w:rPr>
+              <w:t>PagueBem</w:t>
+            </w:r>
+            <w:proofErr w:type="spellEnd"/>
+            <w:r>
+              <w:rPr>
+                <w:rFonts w:ascii="Helvetica" w:hAnsi="Helvetica" w:cs="Helvetica"/>
+                <w:sz w:val="19"/>
+                <w:szCs w:val="19"/>
+              </w:rPr>
+              <w:t xml:space="preserve"> retorna verdadeiro ou falso</w:t>
             </w:r>
           </w:p>
           <w:p>
@@ -4342,24 +4440,9 @@
                 <w:sz w:val="19"/>
                 <w:szCs w:val="19"/>
               </w:rPr>
-              <w:t xml:space="preserve"> Este caso de uso começa quando o Sistema deseja consultar </w:t>
-            </w:r>
-            <w:r>
-              <w:rPr>
-                <w:rFonts w:ascii="Helvetica" w:hAnsi="Helvetica" w:cs="Helvetica"/>
-                <w:sz w:val="19"/>
-                <w:szCs w:val="19"/>
-              </w:rPr>
-              <w:t>a bandeira do cartão do cliente</w:t>
-            </w:r>
-            <w:r>
-              <w:rPr>
-                <w:rFonts w:ascii="Helvetica" w:hAnsi="Helvetica" w:cs="Helvetica"/>
-                <w:sz w:val="19"/>
-                <w:szCs w:val="19"/>
-              </w:rPr>
-              <w:t xml:space="preserve"> no </w:t>
-            </w:r>
+              <w:t xml:space="preserve"> Este caso de uso começa quando o Sistema deseja consultar a bandeira do cartão do cliente no </w:t>
+            </w:r>
+            <w:proofErr w:type="spellStart"/>
             <w:r>
               <w:rPr>
                 <w:rFonts w:ascii="Helvetica" w:hAnsi="Helvetica" w:cs="Helvetica"/>
@@ -4368,6 +4451,7 @@
               </w:rPr>
               <w:t>PagueBem</w:t>
             </w:r>
+            <w:proofErr w:type="spellEnd"/>
           </w:p>
         </w:tc>
       </w:tr>
@@ -4401,15 +4485,25 @@
                 <w:sz w:val="19"/>
                 <w:szCs w:val="19"/>
               </w:rPr>
-              <w:t xml:space="preserve"> PagueBem </w:t>
-            </w:r>
-            <w:r>
-              <w:rPr>
-                <w:rFonts w:ascii="Helvetica" w:hAnsi="Helvetica" w:cs="Helvetica"/>
-                <w:sz w:val="19"/>
-                <w:szCs w:val="19"/>
-              </w:rPr>
-              <w:t>retorna verdadeiro ou falso.</w:t>
+              <w:t xml:space="preserve"> </w:t>
+            </w:r>
+            <w:proofErr w:type="spellStart"/>
+            <w:r>
+              <w:rPr>
+                <w:rFonts w:ascii="Helvetica" w:hAnsi="Helvetica" w:cs="Helvetica"/>
+                <w:sz w:val="19"/>
+                <w:szCs w:val="19"/>
+              </w:rPr>
+              <w:t>PagueBem</w:t>
+            </w:r>
+            <w:proofErr w:type="spellEnd"/>
+            <w:r>
+              <w:rPr>
+                <w:rFonts w:ascii="Helvetica" w:hAnsi="Helvetica" w:cs="Helvetica"/>
+                <w:sz w:val="19"/>
+                <w:szCs w:val="19"/>
+              </w:rPr>
+              <w:t xml:space="preserve"> retorna verdadeiro ou falso.</w:t>
             </w:r>
           </w:p>
         </w:tc>
@@ -4858,18 +4952,6 @@
                 <w:szCs w:val="19"/>
               </w:rPr>
             </w:pPr>
-          </w:p>
-          <w:p>
-            <w:pPr>
-              <w:autoSpaceDE w:val="0"/>
-              <w:autoSpaceDN w:val="0"/>
-              <w:adjustRightInd w:val="0"/>
-              <w:rPr>
-                <w:rFonts w:ascii="Helvetica" w:hAnsi="Helvetica" w:cs="Helvetica"/>
-                <w:sz w:val="19"/>
-                <w:szCs w:val="19"/>
-              </w:rPr>
-            </w:pPr>
             <w:r>
               <w:rPr>
                 <w:rFonts w:ascii="Helvetica" w:hAnsi="Helvetica" w:cs="Helvetica"/>
@@ -5030,15 +5112,7 @@
                 <w:sz w:val="19"/>
                 <w:szCs w:val="19"/>
               </w:rPr>
-              <w:t xml:space="preserve"> Gerente deseja consultar tickets </w:t>
-            </w:r>
-            <w:r>
-              <w:rPr>
-                <w:rFonts w:ascii="Helvetica" w:hAnsi="Helvetica" w:cs="Helvetica"/>
-                <w:sz w:val="19"/>
-                <w:szCs w:val="19"/>
-              </w:rPr>
-              <w:t>em aberto para uso</w:t>
+              <w:t xml:space="preserve"> Gerente deseja consultar tickets em aberto para uso</w:t>
             </w:r>
           </w:p>
           <w:p>
@@ -5082,15 +5156,7 @@
                 <w:sz w:val="19"/>
                 <w:szCs w:val="19"/>
               </w:rPr>
-              <w:t xml:space="preserve"> Sistema exibe os tickets que </w:t>
-            </w:r>
-            <w:r>
-              <w:rPr>
-                <w:rFonts w:ascii="Helvetica" w:hAnsi="Helvetica" w:cs="Helvetica"/>
-                <w:sz w:val="19"/>
-                <w:szCs w:val="19"/>
-              </w:rPr>
-              <w:t>estão em aberto</w:t>
+              <w:t xml:space="preserve"> Sistema exibe os tickets que estão em aberto</w:t>
             </w:r>
           </w:p>
           <w:p>
@@ -5176,15 +5242,7 @@
                 <w:sz w:val="19"/>
                 <w:szCs w:val="19"/>
               </w:rPr>
-              <w:t xml:space="preserve"> Este caso de uso começa quando o Gerente deseja consultar os tickets </w:t>
-            </w:r>
-            <w:r>
-              <w:rPr>
-                <w:rFonts w:ascii="Helvetica" w:hAnsi="Helvetica" w:cs="Helvetica"/>
-                <w:sz w:val="19"/>
-                <w:szCs w:val="19"/>
-              </w:rPr>
-              <w:t>que estão em aberto para o uso</w:t>
+              <w:t xml:space="preserve"> Este caso de uso começa quando o Gerente deseja consultar os tickets que estão em aberto para o uso</w:t>
             </w:r>
           </w:p>
         </w:tc>
@@ -5438,15 +5496,7 @@
                 <w:sz w:val="19"/>
                 <w:szCs w:val="19"/>
               </w:rPr>
-              <w:t xml:space="preserve"> Gerente deseja consultar </w:t>
-            </w:r>
-            <w:r>
-              <w:rPr>
-                <w:rFonts w:ascii="Helvetica" w:hAnsi="Helvetica" w:cs="Helvetica"/>
-                <w:sz w:val="19"/>
-                <w:szCs w:val="19"/>
-              </w:rPr>
-              <w:t>o número de tickets emitidos por dia</w:t>
+              <w:t xml:space="preserve"> Gerente deseja consultar o número de tickets emitidos por dia</w:t>
             </w:r>
           </w:p>
           <w:p>
@@ -5490,15 +5540,7 @@
                 <w:sz w:val="19"/>
                 <w:szCs w:val="19"/>
               </w:rPr>
-              <w:t xml:space="preserve"> Sistema exibe </w:t>
-            </w:r>
-            <w:r>
-              <w:rPr>
-                <w:rFonts w:ascii="Helvetica" w:hAnsi="Helvetica" w:cs="Helvetica"/>
-                <w:sz w:val="19"/>
-                <w:szCs w:val="19"/>
-              </w:rPr>
-              <w:t>quantos tickets foram emitidos</w:t>
+              <w:t xml:space="preserve"> Sistema exibe quantos tickets foram emitidos</w:t>
             </w:r>
           </w:p>
           <w:p>
@@ -5584,15 +5626,7 @@
                 <w:sz w:val="19"/>
                 <w:szCs w:val="19"/>
               </w:rPr>
-              <w:t xml:space="preserve"> Este caso de uso começa quando o Gerente deseja consultar </w:t>
-            </w:r>
-            <w:r>
-              <w:rPr>
-                <w:rFonts w:ascii="Helvetica" w:hAnsi="Helvetica" w:cs="Helvetica"/>
-                <w:sz w:val="19"/>
-                <w:szCs w:val="19"/>
-              </w:rPr>
-              <w:t>quantos tickets são emitidos por dia</w:t>
+              <w:t xml:space="preserve"> Este caso de uso começa quando o Gerente deseja consultar quantos tickets são emitidos por dia</w:t>
             </w:r>
           </w:p>
         </w:tc>
@@ -5627,15 +5661,7 @@
                 <w:sz w:val="19"/>
                 <w:szCs w:val="19"/>
               </w:rPr>
-              <w:t xml:space="preserve">O sistema </w:t>
-            </w:r>
-            <w:r>
-              <w:rPr>
-                <w:rFonts w:ascii="Helvetica" w:hAnsi="Helvetica" w:cs="Helvetica"/>
-                <w:sz w:val="19"/>
-                <w:szCs w:val="19"/>
-              </w:rPr>
-              <w:t>retorna o número de tickets</w:t>
+              <w:t>O sistema retorna o número de tickets</w:t>
             </w:r>
           </w:p>
         </w:tc>
@@ -5693,14 +5719,14 @@
 
 <file path=word/endnotes.xml><?xml version="1.0" encoding="utf-8"?>
 <w:endnotes xmlns:ve="http://schemas.openxmlformats.org/markup-compatibility/2006" xmlns:o="urn:schemas-microsoft-com:office:office" xmlns:r="http://schemas.openxmlformats.org/officeDocument/2006/relationships" xmlns:m="http://schemas.openxmlformats.org/officeDocument/2006/math" xmlns:v="urn:schemas-microsoft-com:vml" xmlns:wp="http://schemas.openxmlformats.org/drawingml/2006/wordprocessingDrawing" xmlns:w10="urn:schemas-microsoft-com:office:word" xmlns:w="http://schemas.openxmlformats.org/wordprocessingml/2006/main" xmlns:wne="http://schemas.microsoft.com/office/word/2006/wordml">
-  <w:endnote w:type="separator" w:id="0">
+  <w:endnote w:type="separator" w:id="-1">
     <w:p>
       <w:r>
         <w:separator/>
       </w:r>
     </w:p>
   </w:endnote>
-  <w:endnote w:type="continuationSeparator" w:id="1">
+  <w:endnote w:type="continuationSeparator" w:id="0">
     <w:p>
       <w:r>
         <w:continuationSeparator/>
@@ -5712,14 +5738,14 @@
 
 <file path=word/footnotes.xml><?xml version="1.0" encoding="utf-8"?>
 <w:footnotes xmlns:ve="http://schemas.openxmlformats.org/markup-compatibility/2006" xmlns:o="urn:schemas-microsoft-com:office:office" xmlns:r="http://schemas.openxmlformats.org/officeDocument/2006/relationships" xmlns:m="http://schemas.openxmlformats.org/officeDocument/2006/math" xmlns:v="urn:schemas-microsoft-com:vml" xmlns:wp="http://schemas.openxmlformats.org/drawingml/2006/wordprocessingDrawing" xmlns:w10="urn:schemas-microsoft-com:office:word" xmlns:w="http://schemas.openxmlformats.org/wordprocessingml/2006/main" xmlns:wne="http://schemas.microsoft.com/office/word/2006/wordml">
-  <w:footnote w:type="separator" w:id="0">
+  <w:footnote w:type="separator" w:id="-1">
     <w:p>
       <w:r>
         <w:separator/>
       </w:r>
     </w:p>
   </w:footnote>
-  <w:footnote w:type="continuationSeparator" w:id="1">
+  <w:footnote w:type="continuationSeparator" w:id="0">
     <w:p>
       <w:r>
         <w:continuationSeparator/>
@@ -6638,7 +6664,7 @@
 </file>
 
 <file path=customXml/itemProps1.xml><?xml version="1.0" encoding="utf-8"?>
-<ds:datastoreItem xmlns:ds="http://schemas.openxmlformats.org/officeDocument/2006/customXml" ds:itemID="{9C102C88-642B-4BF5-842F-12BD8499728B}">
+<ds:datastoreItem xmlns:ds="http://schemas.openxmlformats.org/officeDocument/2006/customXml" ds:itemID="{F23C08C6-A5A8-4462-B7BD-0742A23A8FBB}">
   <ds:schemaRefs>
     <ds:schemaRef ds:uri="http://schemas.openxmlformats.org/officeDocument/2006/bibliography"/>
   </ds:schemaRefs>

</xml_diff>